<commit_message>
Registrace a přihlášení uživatele, profil uživatele
</commit_message>
<xml_diff>
--- a/docs/intronette.docx
+++ b/docs/intronette.docx
@@ -207,8 +207,6 @@
       <w:r>
         <w:t>app/presenters/templates/Homepage/default.latte</w:t>
       </w:r>
-      <w:bookmarkStart w:id="0" w:name="_GoBack"/>
-      <w:bookmarkEnd w:id="0"/>
     </w:p>
     <w:p>
       <w:pPr>
@@ -264,6 +262,36 @@
           <w:numId w:val="1"/>
         </w:numPr>
       </w:pPr>
+      <w:r>
+        <w:rPr>
+          <w:lang w:val="en-US"/>
+        </w:rPr>
+        <w:t>V</w:t>
+      </w:r>
+      <w:r>
+        <w:t>ytvoření účtu administrátora</w:t>
+      </w:r>
+    </w:p>
+    <w:p>
+      <w:pPr>
+        <w:pStyle w:val="Odstavecseseznamem"/>
+      </w:pPr>
+      <w:r>
+        <w:lastRenderedPageBreak/>
+        <w:t>php create-user.php 'admin' 'admin@intronette.cz' 'admin'</w:t>
+      </w:r>
+    </w:p>
+    <w:p>
+      <w:pPr>
+        <w:pStyle w:val="Odstavecseseznamem"/>
+      </w:pPr>
+    </w:p>
+    <w:p>
+      <w:pPr>
+        <w:pStyle w:val="Odstavecseseznamem"/>
+      </w:pPr>
+      <w:bookmarkStart w:id="0" w:name="_GoBack"/>
+      <w:bookmarkEnd w:id="0"/>
     </w:p>
     <w:sectPr>
       <w:pgSz w:w="11906" w:h="16838"/>

</xml_diff>